<commit_message>
Finished homework and built program
</commit_message>
<xml_diff>
--- a/M4/M4_Homework/M4 Homework.docx
+++ b/M4/M4_Homework/M4 Homework.docx
@@ -909,8 +909,6 @@
       </w:r>
       <w:r>
         <w:tab/>
-      </w:r>
-      <w:r>
         <w:t>Figure 1.</w:t>
       </w:r>
       <w:r>
@@ -958,18 +956,16 @@
       <w:r>
         <w:tab/>
       </w:r>
-      <w:proofErr w:type="gramStart"/>
-      <w:r>
-        <w:tab/>
-        <w:t xml:space="preserve">  After</w:t>
-      </w:r>
-      <w:proofErr w:type="gramEnd"/>
-      <w:r>
-        <w:t xml:space="preserve"> First Iteration</w:t>
-      </w:r>
-    </w:p>
-    <w:p>
-      <w:r>
+      <w:r>
+        <w:tab/>
+        <w:t xml:space="preserve">  After First Iteration</w:t>
+      </w:r>
+    </w:p>
+    <w:p>
+      <w:r>
+        <w:rPr>
+          <w:noProof/>
+        </w:rPr>
         <w:drawing>
           <wp:inline distT="0" distB="0" distL="0" distR="0" wp14:anchorId="434B737C" wp14:editId="6EA05CF1">
             <wp:extent cx="2743200" cy="3225293"/>
@@ -1013,6 +1009,9 @@
         <w:t xml:space="preserve"> </w:t>
       </w:r>
       <w:r>
+        <w:rPr>
+          <w:noProof/>
+        </w:rPr>
         <w:drawing>
           <wp:inline distT="0" distB="0" distL="0" distR="0" wp14:anchorId="6B879686" wp14:editId="59DE80D8">
             <wp:extent cx="2743200" cy="3225293"/>
@@ -1052,21 +1051,388 @@
     </w:p>
     <w:p>
       <w:pPr>
+        <w:spacing w:after="0"/>
+        <w:rPr>
+          <w:color w:val="000000" w:themeColor="text1"/>
+        </w:rPr>
+      </w:pPr>
+      <w:r>
+        <w:rPr>
+          <w:color w:val="000000" w:themeColor="text1"/>
+        </w:rPr>
+        <w:t>Before the first iteration, we initialize the graph.</w:t>
+      </w:r>
+      <w:r>
+        <w:rPr>
+          <w:color w:val="000000" w:themeColor="text1"/>
+        </w:rPr>
+        <w:tab/>
+        <w:t>For each edge we will try to relax it.  To do this, we look at</w:t>
+      </w:r>
+    </w:p>
+    <w:p>
+      <w:pPr>
+        <w:spacing w:after="0"/>
+        <w:rPr>
+          <w:color w:val="000000" w:themeColor="text1"/>
+        </w:rPr>
+      </w:pPr>
+      <w:r>
+        <w:rPr>
+          <w:color w:val="000000" w:themeColor="text1"/>
+        </w:rPr>
+        <w:t xml:space="preserve">For each vertex, we set the distance to infinity. </w:t>
+      </w:r>
+      <w:r>
+        <w:rPr>
+          <w:color w:val="000000" w:themeColor="text1"/>
+        </w:rPr>
+        <w:tab/>
+        <w:t>the distance on z, which was infinity.  We compare to see if</w:t>
+      </w:r>
+    </w:p>
+    <w:p>
+      <w:pPr>
+        <w:spacing w:after="0"/>
+        <w:rPr>
+          <w:color w:val="000000" w:themeColor="text1"/>
+        </w:rPr>
+      </w:pPr>
+      <w:r>
+        <w:rPr>
+          <w:color w:val="000000" w:themeColor="text1"/>
+        </w:rPr>
+        <w:t xml:space="preserve">We indicate that a node has no predecessor by </w:t>
+      </w:r>
+      <w:r>
+        <w:rPr>
+          <w:color w:val="000000" w:themeColor="text1"/>
+        </w:rPr>
+        <w:tab/>
+        <w:t xml:space="preserve">it is larger than the distance on u which in our case is y. y </w:t>
+      </w:r>
+    </w:p>
+    <w:p>
+      <w:pPr>
+        <w:spacing w:after="0"/>
+        <w:rPr>
+          <w:color w:val="000000" w:themeColor="text1"/>
+        </w:rPr>
+      </w:pPr>
+      <w:r>
+        <w:rPr>
+          <w:color w:val="000000" w:themeColor="text1"/>
+        </w:rPr>
+        <w:t xml:space="preserve">saying NIL. The distance to the source itself, </w:t>
+      </w:r>
+      <w:r>
+        <w:rPr>
+          <w:color w:val="000000" w:themeColor="text1"/>
+        </w:rPr>
+        <w:tab/>
+        <w:t xml:space="preserve">is 0, and 0 plus the weight to z, 9, is less than infinity. </w:t>
+      </w:r>
+    </w:p>
+    <w:p>
+      <w:pPr>
+        <w:spacing w:after="0"/>
+        <w:ind w:left="4320" w:hanging="4320"/>
+        <w:rPr>
+          <w:color w:val="000000" w:themeColor="text1"/>
+        </w:rPr>
+      </w:pPr>
+      <w:r>
+        <w:rPr>
+          <w:color w:val="000000" w:themeColor="text1"/>
+        </w:rPr>
+        <w:lastRenderedPageBreak/>
+        <w:t>y, is 0.</w:t>
+      </w:r>
+      <w:r>
+        <w:rPr>
+          <w:color w:val="000000" w:themeColor="text1"/>
+        </w:rPr>
+        <w:tab/>
+      </w:r>
+      <w:r>
+        <w:rPr>
+          <w:color w:val="000000" w:themeColor="text1"/>
+        </w:rPr>
+        <w:tab/>
+        <w:t xml:space="preserve">Therefore, we set the distance for z to 9 and its </w:t>
+      </w:r>
+      <w:r>
+        <w:rPr>
+          <w:color w:val="000000" w:themeColor="text1"/>
+        </w:rPr>
+        <w:tab/>
+      </w:r>
+      <w:r>
+        <w:rPr>
+          <w:color w:val="000000" w:themeColor="text1"/>
+        </w:rPr>
+        <w:tab/>
+      </w:r>
+      <w:r>
+        <w:rPr>
+          <w:color w:val="000000" w:themeColor="text1"/>
+        </w:rPr>
+        <w:tab/>
+        <w:t xml:space="preserve">predecessor y.  Same with x. The weight of -3 plus 0 is </w:t>
+      </w:r>
+      <w:r>
+        <w:rPr>
+          <w:color w:val="000000" w:themeColor="text1"/>
+        </w:rPr>
+        <w:tab/>
+      </w:r>
+      <w:r>
+        <w:rPr>
+          <w:color w:val="000000" w:themeColor="text1"/>
+        </w:rPr>
+        <w:tab/>
+        <w:t xml:space="preserve">less than infinity so we set the distance of x to -3 and its     </w:t>
+      </w:r>
+    </w:p>
+    <w:p>
+      <w:pPr>
+        <w:spacing w:after="0"/>
+        <w:ind w:left="4320" w:firstLine="720"/>
+        <w:rPr>
+          <w:color w:val="000000" w:themeColor="text1"/>
+        </w:rPr>
+      </w:pPr>
+      <w:r>
+        <w:rPr>
+          <w:color w:val="000000" w:themeColor="text1"/>
+        </w:rPr>
+        <w:t>predecessor y. For t, the distance is infinity. x, -3, plus the</w:t>
+      </w:r>
+      <w:r>
+        <w:rPr>
+          <w:color w:val="000000" w:themeColor="text1"/>
+        </w:rPr>
+        <w:tab/>
+      </w:r>
+    </w:p>
+    <w:p>
+      <w:pPr>
+        <w:spacing w:after="0"/>
+        <w:rPr>
+          <w:color w:val="000000" w:themeColor="text1"/>
+        </w:rPr>
+      </w:pPr>
+      <w:r>
+        <w:rPr>
+          <w:color w:val="000000" w:themeColor="text1"/>
+        </w:rPr>
+        <w:tab/>
+      </w:r>
+      <w:r>
+        <w:rPr>
+          <w:color w:val="000000" w:themeColor="text1"/>
+        </w:rPr>
+        <w:tab/>
+      </w:r>
+      <w:r>
+        <w:rPr>
+          <w:color w:val="000000" w:themeColor="text1"/>
+        </w:rPr>
+        <w:tab/>
+      </w:r>
+      <w:r>
+        <w:rPr>
+          <w:color w:val="000000" w:themeColor="text1"/>
+        </w:rPr>
+        <w:tab/>
+      </w:r>
+      <w:r>
+        <w:rPr>
+          <w:color w:val="000000" w:themeColor="text1"/>
+        </w:rPr>
+        <w:tab/>
+      </w:r>
+      <w:r>
+        <w:rPr>
+          <w:color w:val="000000" w:themeColor="text1"/>
+        </w:rPr>
+        <w:tab/>
+      </w:r>
+      <w:r>
+        <w:rPr>
+          <w:color w:val="000000" w:themeColor="text1"/>
+        </w:rPr>
+        <w:tab/>
+        <w:t xml:space="preserve">weight of the edge from x to t is -5, which is less </w:t>
+      </w:r>
+    </w:p>
+    <w:p>
+      <w:pPr>
+        <w:spacing w:after="0"/>
+        <w:rPr>
+          <w:color w:val="000000" w:themeColor="text1"/>
+        </w:rPr>
+      </w:pPr>
+      <w:r>
+        <w:rPr>
+          <w:color w:val="000000" w:themeColor="text1"/>
+        </w:rPr>
+        <w:tab/>
+      </w:r>
+      <w:r>
+        <w:rPr>
+          <w:color w:val="000000" w:themeColor="text1"/>
+        </w:rPr>
+        <w:tab/>
+      </w:r>
+      <w:r>
+        <w:rPr>
+          <w:color w:val="000000" w:themeColor="text1"/>
+        </w:rPr>
+        <w:tab/>
+      </w:r>
+      <w:r>
+        <w:rPr>
+          <w:color w:val="000000" w:themeColor="text1"/>
+        </w:rPr>
+        <w:tab/>
+      </w:r>
+      <w:r>
+        <w:rPr>
+          <w:color w:val="000000" w:themeColor="text1"/>
+        </w:rPr>
+        <w:tab/>
+      </w:r>
+      <w:r>
+        <w:rPr>
+          <w:color w:val="000000" w:themeColor="text1"/>
+        </w:rPr>
+        <w:tab/>
+      </w:r>
+      <w:r>
+        <w:rPr>
+          <w:color w:val="000000" w:themeColor="text1"/>
+        </w:rPr>
+        <w:tab/>
+        <w:t xml:space="preserve">than infinity. </w:t>
+      </w:r>
+      <w:proofErr w:type="gramStart"/>
+      <w:r>
+        <w:rPr>
+          <w:color w:val="000000" w:themeColor="text1"/>
+        </w:rPr>
+        <w:t>Therefore</w:t>
+      </w:r>
+      <w:proofErr w:type="gramEnd"/>
+      <w:r>
+        <w:rPr>
+          <w:color w:val="000000" w:themeColor="text1"/>
+        </w:rPr>
+        <w:t xml:space="preserve"> we set the distance of t to -5 and its </w:t>
+      </w:r>
+    </w:p>
+    <w:p>
+      <w:pPr>
+        <w:spacing w:after="0"/>
+        <w:rPr>
+          <w:color w:val="000000" w:themeColor="text1"/>
+        </w:rPr>
+      </w:pPr>
+      <w:r>
+        <w:rPr>
+          <w:color w:val="000000" w:themeColor="text1"/>
+        </w:rPr>
+        <w:tab/>
+      </w:r>
+      <w:r>
+        <w:rPr>
+          <w:color w:val="000000" w:themeColor="text1"/>
+        </w:rPr>
+        <w:tab/>
+      </w:r>
+      <w:r>
+        <w:rPr>
+          <w:color w:val="000000" w:themeColor="text1"/>
+        </w:rPr>
+        <w:tab/>
+      </w:r>
+      <w:r>
+        <w:rPr>
+          <w:color w:val="000000" w:themeColor="text1"/>
+        </w:rPr>
+        <w:tab/>
+      </w:r>
+      <w:r>
+        <w:rPr>
+          <w:color w:val="000000" w:themeColor="text1"/>
+        </w:rPr>
+        <w:tab/>
+      </w:r>
+      <w:r>
+        <w:rPr>
+          <w:color w:val="000000" w:themeColor="text1"/>
+        </w:rPr>
+        <w:tab/>
+      </w:r>
+      <w:r>
+        <w:rPr>
+          <w:color w:val="000000" w:themeColor="text1"/>
+        </w:rPr>
+        <w:tab/>
+        <w:t>predecessor x.</w:t>
+      </w:r>
+    </w:p>
+    <w:p>
+      <w:pPr>
         <w:rPr>
           <w:color w:val="7F7F7F" w:themeColor="text1" w:themeTint="80"/>
         </w:rPr>
       </w:pPr>
-    </w:p>
-    <w:p>
-      <w:pPr>
+      <w:r>
         <w:rPr>
           <w:color w:val="7F7F7F" w:themeColor="text1" w:themeTint="80"/>
         </w:rPr>
-      </w:pPr>
-    </w:p>
-    <w:p>
-      <w:r>
-        <w:lastRenderedPageBreak/>
+        <w:tab/>
+      </w:r>
+      <w:r>
+        <w:rPr>
+          <w:color w:val="7F7F7F" w:themeColor="text1" w:themeTint="80"/>
+        </w:rPr>
+        <w:tab/>
+      </w:r>
+      <w:r>
+        <w:rPr>
+          <w:color w:val="7F7F7F" w:themeColor="text1" w:themeTint="80"/>
+        </w:rPr>
+        <w:tab/>
+      </w:r>
+      <w:r>
+        <w:rPr>
+          <w:color w:val="7F7F7F" w:themeColor="text1" w:themeTint="80"/>
+        </w:rPr>
+        <w:tab/>
+      </w:r>
+      <w:r>
+        <w:rPr>
+          <w:color w:val="7F7F7F" w:themeColor="text1" w:themeTint="80"/>
+        </w:rPr>
+        <w:tab/>
+      </w:r>
+      <w:r>
+        <w:rPr>
+          <w:color w:val="7F7F7F" w:themeColor="text1" w:themeTint="80"/>
+        </w:rPr>
+        <w:tab/>
+      </w:r>
+      <w:r>
+        <w:rPr>
+          <w:color w:val="7F7F7F" w:themeColor="text1" w:themeTint="80"/>
+        </w:rPr>
+        <w:tab/>
+      </w:r>
+    </w:p>
+    <w:p>
+      <w:r>
         <w:t xml:space="preserve">After </w:t>
       </w:r>
       <w:r>
@@ -1102,6 +1468,7 @@
           <w:rFonts w:ascii="Gill Sans MT" w:eastAsia="Arial" w:hAnsi="Gill Sans MT" w:cs="Times New Roman"/>
           <w:b/>
           <w:bCs/>
+          <w:noProof/>
           <w:color w:val="7F7F7F" w:themeColor="text1" w:themeTint="80"/>
           <w:sz w:val="24"/>
           <w:szCs w:val="28"/>
@@ -1146,6 +1513,9 @@
         <w:tab/>
       </w:r>
       <w:r>
+        <w:rPr>
+          <w:noProof/>
+        </w:rPr>
         <w:drawing>
           <wp:inline distT="0" distB="0" distL="0" distR="0" wp14:anchorId="681A1F45" wp14:editId="4D2E8118">
             <wp:extent cx="2736611" cy="3217545"/>
@@ -1183,17 +1553,80 @@
         </w:drawing>
       </w:r>
     </w:p>
+    <w:p>
+      <w:pPr>
+        <w:spacing w:after="0"/>
+      </w:pPr>
+      <w:r>
+        <w:t xml:space="preserve">After the second iteration, we look at the edge </w:t>
+      </w:r>
+    </w:p>
+    <w:p>
+      <w:pPr>
+        <w:spacing w:after="0"/>
+      </w:pPr>
+      <w:r>
+        <w:t xml:space="preserve">from z to s. s has a distance of infinity. z’s distance, </w:t>
+      </w:r>
+    </w:p>
+    <w:p>
+      <w:pPr>
+        <w:spacing w:after="0"/>
+      </w:pPr>
+      <w:r>
+        <w:t xml:space="preserve">9, plus the weight, 2, is less than infinity. Therefore </w:t>
+      </w:r>
+    </w:p>
+    <w:p>
+      <w:pPr>
+        <w:spacing w:after="0"/>
+      </w:pPr>
+      <w:r>
+        <w:t>we set the distance of s to 11 and its predecessor</w:t>
+      </w:r>
+    </w:p>
+    <w:p>
+      <w:pPr>
+        <w:spacing w:after="0"/>
+      </w:pPr>
+      <w:r>
+        <w:t>z. For edge t to z, the distance of t, -5, plus the</w:t>
+      </w:r>
+    </w:p>
+    <w:p>
+      <w:pPr>
+        <w:spacing w:after="0"/>
+      </w:pPr>
+      <w:r>
+        <w:t xml:space="preserve">weight, -4, is less than 9. </w:t>
+      </w:r>
+      <w:proofErr w:type="gramStart"/>
+      <w:r>
+        <w:t>Therefore</w:t>
+      </w:r>
+      <w:proofErr w:type="gramEnd"/>
+      <w:r>
+        <w:t xml:space="preserve"> we set the </w:t>
+      </w:r>
+    </w:p>
+    <w:p>
+      <w:r>
+        <w:t>distance of z to -9 and its predecessor t.</w:t>
+      </w:r>
+    </w:p>
     <w:p/>
-    <w:p/>
-    <w:p/>
-    <w:p>
-      <w:r>
+    <w:p>
+      <w:r>
+        <w:lastRenderedPageBreak/>
         <w:t>After Fourth Iteration</w:t>
       </w:r>
       <w:r>
         <w:br/>
       </w:r>
       <w:r>
+        <w:rPr>
+          <w:noProof/>
+        </w:rPr>
         <w:drawing>
           <wp:inline distT="0" distB="0" distL="0" distR="0" wp14:anchorId="27536DB4" wp14:editId="68BE1527">
             <wp:extent cx="2736611" cy="3217545"/>
@@ -1232,8 +1665,162 @@
       </w:r>
     </w:p>
     <w:p/>
-    <w:p/>
-    <w:p/>
+    <w:p>
+      <w:pPr>
+        <w:rPr>
+          <w:rFonts w:ascii="Gill Sans MT" w:eastAsia="Arial" w:hAnsi="Gill Sans MT" w:cs="Times New Roman"/>
+          <w:b/>
+          <w:bCs/>
+          <w:color w:val="7F7F7F" w:themeColor="text1" w:themeTint="80"/>
+          <w:sz w:val="24"/>
+          <w:szCs w:val="28"/>
+        </w:rPr>
+      </w:pPr>
+    </w:p>
+    <w:p>
+      <w:pPr>
+        <w:rPr>
+          <w:rFonts w:ascii="Gill Sans MT" w:eastAsia="Arial" w:hAnsi="Gill Sans MT" w:cs="Times New Roman"/>
+          <w:b/>
+          <w:bCs/>
+          <w:color w:val="7F7F7F" w:themeColor="text1" w:themeTint="80"/>
+          <w:sz w:val="24"/>
+          <w:szCs w:val="28"/>
+        </w:rPr>
+      </w:pPr>
+    </w:p>
+    <w:p>
+      <w:pPr>
+        <w:rPr>
+          <w:rFonts w:ascii="Gill Sans MT" w:eastAsia="Arial" w:hAnsi="Gill Sans MT" w:cs="Times New Roman"/>
+          <w:b/>
+          <w:bCs/>
+          <w:color w:val="7F7F7F" w:themeColor="text1" w:themeTint="80"/>
+          <w:sz w:val="24"/>
+          <w:szCs w:val="28"/>
+        </w:rPr>
+      </w:pPr>
+    </w:p>
+    <w:p>
+      <w:pPr>
+        <w:rPr>
+          <w:rFonts w:ascii="Gill Sans MT" w:eastAsia="Arial" w:hAnsi="Gill Sans MT" w:cs="Times New Roman"/>
+          <w:b/>
+          <w:bCs/>
+          <w:color w:val="7F7F7F" w:themeColor="text1" w:themeTint="80"/>
+          <w:sz w:val="24"/>
+          <w:szCs w:val="28"/>
+        </w:rPr>
+      </w:pPr>
+    </w:p>
+    <w:p>
+      <w:pPr>
+        <w:rPr>
+          <w:rFonts w:ascii="Gill Sans MT" w:eastAsia="Arial" w:hAnsi="Gill Sans MT" w:cs="Times New Roman"/>
+          <w:b/>
+          <w:bCs/>
+          <w:color w:val="7F7F7F" w:themeColor="text1" w:themeTint="80"/>
+          <w:sz w:val="24"/>
+          <w:szCs w:val="28"/>
+        </w:rPr>
+      </w:pPr>
+    </w:p>
+    <w:p>
+      <w:pPr>
+        <w:rPr>
+          <w:rFonts w:ascii="Gill Sans MT" w:eastAsia="Arial" w:hAnsi="Gill Sans MT" w:cs="Times New Roman"/>
+          <w:b/>
+          <w:bCs/>
+          <w:color w:val="7F7F7F" w:themeColor="text1" w:themeTint="80"/>
+          <w:sz w:val="24"/>
+          <w:szCs w:val="28"/>
+        </w:rPr>
+      </w:pPr>
+    </w:p>
+    <w:p>
+      <w:pPr>
+        <w:rPr>
+          <w:rFonts w:ascii="Gill Sans MT" w:eastAsia="Arial" w:hAnsi="Gill Sans MT" w:cs="Times New Roman"/>
+          <w:b/>
+          <w:bCs/>
+          <w:color w:val="7F7F7F" w:themeColor="text1" w:themeTint="80"/>
+          <w:sz w:val="24"/>
+          <w:szCs w:val="28"/>
+        </w:rPr>
+      </w:pPr>
+    </w:p>
+    <w:p>
+      <w:pPr>
+        <w:rPr>
+          <w:rFonts w:ascii="Gill Sans MT" w:eastAsia="Arial" w:hAnsi="Gill Sans MT" w:cs="Times New Roman"/>
+          <w:b/>
+          <w:bCs/>
+          <w:color w:val="7F7F7F" w:themeColor="text1" w:themeTint="80"/>
+          <w:sz w:val="24"/>
+          <w:szCs w:val="28"/>
+        </w:rPr>
+      </w:pPr>
+    </w:p>
+    <w:p>
+      <w:pPr>
+        <w:rPr>
+          <w:rFonts w:ascii="Gill Sans MT" w:eastAsia="Arial" w:hAnsi="Gill Sans MT" w:cs="Times New Roman"/>
+          <w:b/>
+          <w:bCs/>
+          <w:color w:val="7F7F7F" w:themeColor="text1" w:themeTint="80"/>
+          <w:sz w:val="24"/>
+          <w:szCs w:val="28"/>
+        </w:rPr>
+      </w:pPr>
+    </w:p>
+    <w:p>
+      <w:pPr>
+        <w:rPr>
+          <w:rFonts w:ascii="Gill Sans MT" w:eastAsia="Arial" w:hAnsi="Gill Sans MT" w:cs="Times New Roman"/>
+          <w:b/>
+          <w:bCs/>
+          <w:color w:val="7F7F7F" w:themeColor="text1" w:themeTint="80"/>
+          <w:sz w:val="24"/>
+          <w:szCs w:val="28"/>
+        </w:rPr>
+      </w:pPr>
+    </w:p>
+    <w:p>
+      <w:pPr>
+        <w:rPr>
+          <w:rFonts w:ascii="Gill Sans MT" w:eastAsia="Arial" w:hAnsi="Gill Sans MT" w:cs="Times New Roman"/>
+          <w:b/>
+          <w:bCs/>
+          <w:color w:val="7F7F7F" w:themeColor="text1" w:themeTint="80"/>
+          <w:sz w:val="24"/>
+          <w:szCs w:val="28"/>
+        </w:rPr>
+      </w:pPr>
+    </w:p>
+    <w:p>
+      <w:pPr>
+        <w:rPr>
+          <w:rFonts w:ascii="Gill Sans MT" w:eastAsia="Arial" w:hAnsi="Gill Sans MT" w:cs="Times New Roman"/>
+          <w:b/>
+          <w:bCs/>
+          <w:color w:val="7F7F7F" w:themeColor="text1" w:themeTint="80"/>
+          <w:sz w:val="24"/>
+          <w:szCs w:val="28"/>
+        </w:rPr>
+      </w:pPr>
+    </w:p>
+    <w:p>
+      <w:pPr>
+        <w:rPr>
+          <w:rFonts w:ascii="Gill Sans MT" w:eastAsia="Arial" w:hAnsi="Gill Sans MT" w:cs="Times New Roman"/>
+          <w:b/>
+          <w:bCs/>
+          <w:color w:val="7F7F7F" w:themeColor="text1" w:themeTint="80"/>
+          <w:sz w:val="24"/>
+          <w:szCs w:val="28"/>
+        </w:rPr>
+      </w:pPr>
+    </w:p>
     <w:p>
       <w:pPr>
         <w:rPr>
@@ -1798,7 +2385,220 @@
     <w:p/>
     <w:p>
       <w:r>
+        <w:rPr>
+          <w:noProof/>
+        </w:rPr>
         <w:lastRenderedPageBreak/>
+        <mc:AlternateContent>
+          <mc:Choice Requires="wps">
+            <w:drawing>
+              <wp:anchor distT="0" distB="0" distL="114300" distR="114300" simplePos="0" relativeHeight="251663360" behindDoc="0" locked="0" layoutInCell="1" allowOverlap="1" wp14:anchorId="711E538A" wp14:editId="33F218C0">
+                <wp:simplePos x="0" y="0"/>
+                <wp:positionH relativeFrom="column">
+                  <wp:posOffset>4466025</wp:posOffset>
+                </wp:positionH>
+                <wp:positionV relativeFrom="paragraph">
+                  <wp:posOffset>3034451</wp:posOffset>
+                </wp:positionV>
+                <wp:extent cx="248281" cy="218003"/>
+                <wp:effectExtent l="0" t="0" r="6350" b="0"/>
+                <wp:wrapNone/>
+                <wp:docPr id="612746620" name="Rectangle 1"/>
+                <wp:cNvGraphicFramePr/>
+                <a:graphic xmlns:a="http://schemas.openxmlformats.org/drawingml/2006/main">
+                  <a:graphicData uri="http://schemas.microsoft.com/office/word/2010/wordprocessingShape">
+                    <wps:wsp>
+                      <wps:cNvSpPr/>
+                      <wps:spPr>
+                        <a:xfrm>
+                          <a:off x="0" y="0"/>
+                          <a:ext cx="248281" cy="218003"/>
+                        </a:xfrm>
+                        <a:prstGeom prst="rect">
+                          <a:avLst/>
+                        </a:prstGeom>
+                        <a:ln>
+                          <a:noFill/>
+                        </a:ln>
+                      </wps:spPr>
+                      <wps:style>
+                        <a:lnRef idx="2">
+                          <a:schemeClr val="accent6"/>
+                        </a:lnRef>
+                        <a:fillRef idx="1">
+                          <a:schemeClr val="lt1"/>
+                        </a:fillRef>
+                        <a:effectRef idx="0">
+                          <a:schemeClr val="accent6"/>
+                        </a:effectRef>
+                        <a:fontRef idx="minor">
+                          <a:schemeClr val="dk1"/>
+                        </a:fontRef>
+                      </wps:style>
+                      <wps:bodyPr rot="0" spcFirstLastPara="0" vertOverflow="overflow" horzOverflow="overflow" vert="horz" wrap="square" lIns="91440" tIns="45720" rIns="91440" bIns="45720" numCol="1" spcCol="0" rtlCol="0" fromWordArt="0" anchor="ctr" anchorCtr="0" forceAA="0" compatLnSpc="1">
+                        <a:prstTxWarp prst="textNoShape">
+                          <a:avLst/>
+                        </a:prstTxWarp>
+                        <a:noAutofit/>
+                      </wps:bodyPr>
+                    </wps:wsp>
+                  </a:graphicData>
+                </a:graphic>
+                <wp14:sizeRelH relativeFrom="margin">
+                  <wp14:pctWidth>0</wp14:pctWidth>
+                </wp14:sizeRelH>
+                <wp14:sizeRelV relativeFrom="margin">
+                  <wp14:pctHeight>0</wp14:pctHeight>
+                </wp14:sizeRelV>
+              </wp:anchor>
+            </w:drawing>
+          </mc:Choice>
+          <mc:Fallback>
+            <w:pict>
+              <v:rect w14:anchorId="4B155550" id="Rectangle 1" o:spid="_x0000_s1026" style="position:absolute;margin-left:351.65pt;margin-top:238.95pt;width:19.55pt;height:17.15pt;z-index:251663360;visibility:visible;mso-wrap-style:square;mso-width-percent:0;mso-height-percent:0;mso-wrap-distance-left:9pt;mso-wrap-distance-top:0;mso-wrap-distance-right:9pt;mso-wrap-distance-bottom:0;mso-position-horizontal:absolute;mso-position-horizontal-relative:text;mso-position-vertical:absolute;mso-position-vertical-relative:text;mso-width-percent:0;mso-height-percent:0;mso-width-relative:margin;mso-height-relative:margin;v-text-anchor:middle" o:gfxdata="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" fillcolor="white [3201]" stroked="f" strokeweight="1pt"/>
+            </w:pict>
+          </mc:Fallback>
+        </mc:AlternateContent>
+      </w:r>
+      <w:r>
+        <w:rPr>
+          <w:noProof/>
+        </w:rPr>
+        <mc:AlternateContent>
+          <mc:Choice Requires="wps">
+            <w:drawing>
+              <wp:anchor distT="0" distB="0" distL="114300" distR="114300" simplePos="0" relativeHeight="251661312" behindDoc="0" locked="0" layoutInCell="1" allowOverlap="1" wp14:anchorId="6951D9C2" wp14:editId="3A435A2F">
+                <wp:simplePos x="0" y="0"/>
+                <wp:positionH relativeFrom="column">
+                  <wp:posOffset>4479030</wp:posOffset>
+                </wp:positionH>
+                <wp:positionV relativeFrom="paragraph">
+                  <wp:posOffset>2714436</wp:posOffset>
+                </wp:positionV>
+                <wp:extent cx="163502" cy="163502"/>
+                <wp:effectExtent l="0" t="0" r="1905" b="1905"/>
+                <wp:wrapNone/>
+                <wp:docPr id="903399672" name="Rectangle 1"/>
+                <wp:cNvGraphicFramePr/>
+                <a:graphic xmlns:a="http://schemas.openxmlformats.org/drawingml/2006/main">
+                  <a:graphicData uri="http://schemas.microsoft.com/office/word/2010/wordprocessingShape">
+                    <wps:wsp>
+                      <wps:cNvSpPr/>
+                      <wps:spPr>
+                        <a:xfrm>
+                          <a:off x="0" y="0"/>
+                          <a:ext cx="163502" cy="163502"/>
+                        </a:xfrm>
+                        <a:prstGeom prst="rect">
+                          <a:avLst/>
+                        </a:prstGeom>
+                        <a:ln>
+                          <a:noFill/>
+                        </a:ln>
+                      </wps:spPr>
+                      <wps:style>
+                        <a:lnRef idx="2">
+                          <a:schemeClr val="accent6"/>
+                        </a:lnRef>
+                        <a:fillRef idx="1">
+                          <a:schemeClr val="lt1"/>
+                        </a:fillRef>
+                        <a:effectRef idx="0">
+                          <a:schemeClr val="accent6"/>
+                        </a:effectRef>
+                        <a:fontRef idx="minor">
+                          <a:schemeClr val="dk1"/>
+                        </a:fontRef>
+                      </wps:style>
+                      <wps:bodyPr rot="0" spcFirstLastPara="0" vertOverflow="overflow" horzOverflow="overflow" vert="horz" wrap="square" lIns="91440" tIns="45720" rIns="91440" bIns="45720" numCol="1" spcCol="0" rtlCol="0" fromWordArt="0" anchor="ctr" anchorCtr="0" forceAA="0" compatLnSpc="1">
+                        <a:prstTxWarp prst="textNoShape">
+                          <a:avLst/>
+                        </a:prstTxWarp>
+                        <a:noAutofit/>
+                      </wps:bodyPr>
+                    </wps:wsp>
+                  </a:graphicData>
+                </a:graphic>
+              </wp:anchor>
+            </w:drawing>
+          </mc:Choice>
+          <mc:Fallback>
+            <w:pict>
+              <v:rect w14:anchorId="5EEE6C98" id="Rectangle 1" o:spid="_x0000_s1026" style="position:absolute;margin-left:352.7pt;margin-top:213.75pt;width:12.85pt;height:12.85pt;z-index:251661312;visibility:visible;mso-wrap-style:square;mso-wrap-distance-left:9pt;mso-wrap-distance-top:0;mso-wrap-distance-right:9pt;mso-wrap-distance-bottom:0;mso-position-horizontal:absolute;mso-position-horizontal-relative:text;mso-position-vertical:absolute;mso-position-vertical-relative:text;v-text-anchor:middle" o:gfxdata="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" fillcolor="white [3201]" stroked="f" strokeweight="1pt"/>
+            </w:pict>
+          </mc:Fallback>
+        </mc:AlternateContent>
+      </w:r>
+      <w:r>
+        <w:rPr>
+          <w:noProof/>
+        </w:rPr>
+        <mc:AlternateContent>
+          <mc:Choice Requires="wps">
+            <w:drawing>
+              <wp:anchor distT="0" distB="0" distL="114300" distR="114300" simplePos="0" relativeHeight="251659264" behindDoc="0" locked="0" layoutInCell="1" allowOverlap="1" wp14:anchorId="2D9798D9" wp14:editId="17102D5E">
+                <wp:simplePos x="0" y="0"/>
+                <wp:positionH relativeFrom="column">
+                  <wp:posOffset>4478138</wp:posOffset>
+                </wp:positionH>
+                <wp:positionV relativeFrom="paragraph">
+                  <wp:posOffset>2362276</wp:posOffset>
+                </wp:positionV>
+                <wp:extent cx="163502" cy="163502"/>
+                <wp:effectExtent l="0" t="0" r="1905" b="1905"/>
+                <wp:wrapNone/>
+                <wp:docPr id="555533008" name="Rectangle 1"/>
+                <wp:cNvGraphicFramePr/>
+                <a:graphic xmlns:a="http://schemas.openxmlformats.org/drawingml/2006/main">
+                  <a:graphicData uri="http://schemas.microsoft.com/office/word/2010/wordprocessingShape">
+                    <wps:wsp>
+                      <wps:cNvSpPr/>
+                      <wps:spPr>
+                        <a:xfrm>
+                          <a:off x="0" y="0"/>
+                          <a:ext cx="163502" cy="163502"/>
+                        </a:xfrm>
+                        <a:prstGeom prst="rect">
+                          <a:avLst/>
+                        </a:prstGeom>
+                        <a:ln>
+                          <a:noFill/>
+                        </a:ln>
+                      </wps:spPr>
+                      <wps:style>
+                        <a:lnRef idx="2">
+                          <a:schemeClr val="accent6"/>
+                        </a:lnRef>
+                        <a:fillRef idx="1">
+                          <a:schemeClr val="lt1"/>
+                        </a:fillRef>
+                        <a:effectRef idx="0">
+                          <a:schemeClr val="accent6"/>
+                        </a:effectRef>
+                        <a:fontRef idx="minor">
+                          <a:schemeClr val="dk1"/>
+                        </a:fontRef>
+                      </wps:style>
+                      <wps:bodyPr rot="0" spcFirstLastPara="0" vertOverflow="overflow" horzOverflow="overflow" vert="horz" wrap="square" lIns="91440" tIns="45720" rIns="91440" bIns="45720" numCol="1" spcCol="0" rtlCol="0" fromWordArt="0" anchor="ctr" anchorCtr="0" forceAA="0" compatLnSpc="1">
+                        <a:prstTxWarp prst="textNoShape">
+                          <a:avLst/>
+                        </a:prstTxWarp>
+                        <a:noAutofit/>
+                      </wps:bodyPr>
+                    </wps:wsp>
+                  </a:graphicData>
+                </a:graphic>
+              </wp:anchor>
+            </w:drawing>
+          </mc:Choice>
+          <mc:Fallback>
+            <w:pict>
+              <v:rect w14:anchorId="58123890" id="Rectangle 1" o:spid="_x0000_s1026" style="position:absolute;margin-left:352.6pt;margin-top:186pt;width:12.85pt;height:12.85pt;z-index:251659264;visibility:visible;mso-wrap-style:square;mso-wrap-distance-left:9pt;mso-wrap-distance-top:0;mso-wrap-distance-right:9pt;mso-wrap-distance-bottom:0;mso-position-horizontal:absolute;mso-position-horizontal-relative:text;mso-position-vertical:absolute;mso-position-vertical-relative:text;v-text-anchor:middle" o:gfxdata="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" fillcolor="white [3201]" stroked="f" strokeweight="1pt"/>
+            </w:pict>
+          </mc:Fallback>
+        </mc:AlternateContent>
+      </w:r>
+      <w:r>
         <w:t>Before First Iteration</w:t>
       </w:r>
       <w:r>
@@ -1821,6 +2621,9 @@
         <w:br/>
       </w:r>
       <w:r>
+        <w:rPr>
+          <w:noProof/>
+        </w:rPr>
         <w:drawing>
           <wp:inline distT="0" distB="0" distL="0" distR="0" wp14:anchorId="7A7EECB6" wp14:editId="1E43A608">
             <wp:extent cx="2741133" cy="3179206"/>
@@ -1861,6 +2664,9 @@
         <w:tab/>
       </w:r>
       <w:r>
+        <w:rPr>
+          <w:noProof/>
+        </w:rPr>
         <w:drawing>
           <wp:inline distT="0" distB="0" distL="0" distR="0" wp14:anchorId="3F4F6368" wp14:editId="6D6F935A">
             <wp:extent cx="2741320" cy="3142872"/>
@@ -1898,10 +2704,465 @@
         </w:drawing>
       </w:r>
     </w:p>
-    <w:p/>
-    <w:p/>
-    <w:p/>
-    <w:p>
+    <w:p>
+      <w:pPr>
+        <w:spacing w:after="0"/>
+        <w:rPr>
+          <w:sz w:val="21"/>
+          <w:szCs w:val="21"/>
+        </w:rPr>
+      </w:pPr>
+      <w:r>
+        <w:rPr>
+          <w:sz w:val="21"/>
+          <w:szCs w:val="21"/>
+        </w:rPr>
+        <w:t>Before the first iteration, we set every distance</w:t>
+      </w:r>
+      <w:r>
+        <w:rPr>
+          <w:sz w:val="21"/>
+          <w:szCs w:val="21"/>
+        </w:rPr>
+        <w:tab/>
+      </w:r>
+      <w:r>
+        <w:rPr>
+          <w:sz w:val="21"/>
+          <w:szCs w:val="21"/>
+        </w:rPr>
+        <w:tab/>
+      </w:r>
+      <w:r>
+        <w:rPr>
+          <w:sz w:val="21"/>
+          <w:szCs w:val="21"/>
+        </w:rPr>
+        <w:t>We go and extract the element that has the</w:t>
+      </w:r>
+    </w:p>
+    <w:p>
+      <w:pPr>
+        <w:spacing w:after="0"/>
+        <w:rPr>
+          <w:sz w:val="21"/>
+          <w:szCs w:val="21"/>
+        </w:rPr>
+      </w:pPr>
+      <w:r>
+        <w:rPr>
+          <w:sz w:val="21"/>
+          <w:szCs w:val="21"/>
+        </w:rPr>
+        <w:t>any vertex to infinity except the source that has</w:t>
+      </w:r>
+      <w:r>
+        <w:rPr>
+          <w:sz w:val="21"/>
+          <w:szCs w:val="21"/>
+        </w:rPr>
+        <w:tab/>
+        <w:t xml:space="preserve">smallest distance which is </w:t>
+      </w:r>
+      <w:proofErr w:type="gramStart"/>
+      <w:r>
+        <w:rPr>
+          <w:sz w:val="21"/>
+          <w:szCs w:val="21"/>
+        </w:rPr>
+        <w:t>t</w:t>
+      </w:r>
+      <w:proofErr w:type="gramEnd"/>
+      <w:r>
+        <w:rPr>
+          <w:sz w:val="21"/>
+          <w:szCs w:val="21"/>
+        </w:rPr>
+        <w:t xml:space="preserve"> and we add to t. We </w:t>
+      </w:r>
+    </w:p>
+    <w:p>
+      <w:pPr>
+        <w:spacing w:after="0"/>
+        <w:rPr>
+          <w:sz w:val="21"/>
+          <w:szCs w:val="21"/>
+        </w:rPr>
+      </w:pPr>
+      <w:r>
+        <w:rPr>
+          <w:sz w:val="21"/>
+          <w:szCs w:val="21"/>
+        </w:rPr>
+        <w:t>distance 0 to itself.</w:t>
+      </w:r>
+      <w:r>
+        <w:rPr>
+          <w:sz w:val="21"/>
+          <w:szCs w:val="21"/>
+        </w:rPr>
+        <w:tab/>
+      </w:r>
+      <w:r>
+        <w:rPr>
+          <w:sz w:val="21"/>
+          <w:szCs w:val="21"/>
+        </w:rPr>
+        <w:tab/>
+      </w:r>
+      <w:r>
+        <w:rPr>
+          <w:sz w:val="21"/>
+          <w:szCs w:val="21"/>
+        </w:rPr>
+        <w:tab/>
+      </w:r>
+      <w:r>
+        <w:rPr>
+          <w:sz w:val="21"/>
+          <w:szCs w:val="21"/>
+        </w:rPr>
+        <w:tab/>
+      </w:r>
+      <w:r>
+        <w:rPr>
+          <w:sz w:val="21"/>
+          <w:szCs w:val="21"/>
+        </w:rPr>
+        <w:tab/>
+        <w:t xml:space="preserve">then look at every edge from t and we will </w:t>
+      </w:r>
+      <w:proofErr w:type="gramStart"/>
+      <w:r>
+        <w:rPr>
+          <w:sz w:val="21"/>
+          <w:szCs w:val="21"/>
+        </w:rPr>
+        <w:t>relax</w:t>
+      </w:r>
+      <w:proofErr w:type="gramEnd"/>
+    </w:p>
+    <w:p>
+      <w:pPr>
+        <w:spacing w:after="0"/>
+        <w:rPr>
+          <w:sz w:val="21"/>
+          <w:szCs w:val="21"/>
+        </w:rPr>
+      </w:pPr>
+      <w:r>
+        <w:rPr>
+          <w:sz w:val="21"/>
+          <w:szCs w:val="21"/>
+        </w:rPr>
+        <w:tab/>
+      </w:r>
+      <w:r>
+        <w:rPr>
+          <w:sz w:val="21"/>
+          <w:szCs w:val="21"/>
+        </w:rPr>
+        <w:tab/>
+      </w:r>
+      <w:r>
+        <w:rPr>
+          <w:sz w:val="21"/>
+          <w:szCs w:val="21"/>
+        </w:rPr>
+        <w:tab/>
+      </w:r>
+      <w:r>
+        <w:rPr>
+          <w:sz w:val="21"/>
+          <w:szCs w:val="21"/>
+        </w:rPr>
+        <w:tab/>
+      </w:r>
+      <w:r>
+        <w:rPr>
+          <w:sz w:val="21"/>
+          <w:szCs w:val="21"/>
+        </w:rPr>
+        <w:tab/>
+      </w:r>
+      <w:r>
+        <w:rPr>
+          <w:sz w:val="21"/>
+          <w:szCs w:val="21"/>
+        </w:rPr>
+        <w:tab/>
+      </w:r>
+      <w:r>
+        <w:rPr>
+          <w:sz w:val="21"/>
+          <w:szCs w:val="21"/>
+        </w:rPr>
+        <w:tab/>
+        <w:t>the edges. The distance of x is larger than</w:t>
+      </w:r>
+    </w:p>
+    <w:p>
+      <w:pPr>
+        <w:spacing w:after="0"/>
+        <w:rPr>
+          <w:sz w:val="21"/>
+          <w:szCs w:val="21"/>
+        </w:rPr>
+      </w:pPr>
+      <w:r>
+        <w:rPr>
+          <w:sz w:val="21"/>
+          <w:szCs w:val="21"/>
+        </w:rPr>
+        <w:tab/>
+      </w:r>
+      <w:r>
+        <w:rPr>
+          <w:sz w:val="21"/>
+          <w:szCs w:val="21"/>
+        </w:rPr>
+        <w:tab/>
+      </w:r>
+      <w:r>
+        <w:rPr>
+          <w:sz w:val="21"/>
+          <w:szCs w:val="21"/>
+        </w:rPr>
+        <w:tab/>
+      </w:r>
+      <w:r>
+        <w:rPr>
+          <w:sz w:val="21"/>
+          <w:szCs w:val="21"/>
+        </w:rPr>
+        <w:tab/>
+      </w:r>
+      <w:r>
+        <w:rPr>
+          <w:sz w:val="21"/>
+          <w:szCs w:val="21"/>
+        </w:rPr>
+        <w:tab/>
+      </w:r>
+      <w:r>
+        <w:rPr>
+          <w:sz w:val="21"/>
+          <w:szCs w:val="21"/>
+        </w:rPr>
+        <w:tab/>
+      </w:r>
+      <w:r>
+        <w:rPr>
+          <w:sz w:val="21"/>
+          <w:szCs w:val="21"/>
+        </w:rPr>
+        <w:tab/>
+        <w:t>0 plus the weight, 6, so we set x to 6. Similarly,</w:t>
+      </w:r>
+    </w:p>
+    <w:p>
+      <w:pPr>
+        <w:spacing w:after="0"/>
+        <w:rPr>
+          <w:sz w:val="21"/>
+          <w:szCs w:val="21"/>
+        </w:rPr>
+      </w:pPr>
+      <w:r>
+        <w:rPr>
+          <w:sz w:val="21"/>
+          <w:szCs w:val="21"/>
+        </w:rPr>
+        <w:tab/>
+      </w:r>
+      <w:r>
+        <w:rPr>
+          <w:sz w:val="21"/>
+          <w:szCs w:val="21"/>
+        </w:rPr>
+        <w:tab/>
+      </w:r>
+      <w:r>
+        <w:rPr>
+          <w:sz w:val="21"/>
+          <w:szCs w:val="21"/>
+        </w:rPr>
+        <w:tab/>
+      </w:r>
+      <w:r>
+        <w:rPr>
+          <w:sz w:val="21"/>
+          <w:szCs w:val="21"/>
+        </w:rPr>
+        <w:tab/>
+      </w:r>
+      <w:r>
+        <w:rPr>
+          <w:sz w:val="21"/>
+          <w:szCs w:val="21"/>
+        </w:rPr>
+        <w:tab/>
+      </w:r>
+      <w:r>
+        <w:rPr>
+          <w:sz w:val="21"/>
+          <w:szCs w:val="21"/>
+        </w:rPr>
+        <w:tab/>
+      </w:r>
+      <w:r>
+        <w:rPr>
+          <w:sz w:val="21"/>
+          <w:szCs w:val="21"/>
+        </w:rPr>
+        <w:tab/>
+        <w:t>The distance of y is larger than 0 plus the weight, 2,</w:t>
+      </w:r>
+    </w:p>
+    <w:p>
+      <w:pPr>
+        <w:rPr>
+          <w:sz w:val="21"/>
+          <w:szCs w:val="21"/>
+        </w:rPr>
+      </w:pPr>
+      <w:r>
+        <w:rPr>
+          <w:sz w:val="21"/>
+          <w:szCs w:val="21"/>
+        </w:rPr>
+        <w:tab/>
+      </w:r>
+      <w:r>
+        <w:rPr>
+          <w:sz w:val="21"/>
+          <w:szCs w:val="21"/>
+        </w:rPr>
+        <w:tab/>
+      </w:r>
+      <w:r>
+        <w:rPr>
+          <w:sz w:val="21"/>
+          <w:szCs w:val="21"/>
+        </w:rPr>
+        <w:tab/>
+      </w:r>
+      <w:r>
+        <w:rPr>
+          <w:sz w:val="21"/>
+          <w:szCs w:val="21"/>
+        </w:rPr>
+        <w:tab/>
+      </w:r>
+      <w:r>
+        <w:rPr>
+          <w:sz w:val="21"/>
+          <w:szCs w:val="21"/>
+        </w:rPr>
+        <w:tab/>
+      </w:r>
+      <w:r>
+        <w:rPr>
+          <w:sz w:val="21"/>
+          <w:szCs w:val="21"/>
+        </w:rPr>
+        <w:tab/>
+      </w:r>
+      <w:r>
+        <w:rPr>
+          <w:sz w:val="21"/>
+          <w:szCs w:val="21"/>
+        </w:rPr>
+        <w:tab/>
+      </w:r>
+      <w:proofErr w:type="gramStart"/>
+      <w:r>
+        <w:rPr>
+          <w:sz w:val="21"/>
+          <w:szCs w:val="21"/>
+        </w:rPr>
+        <w:t>so</w:t>
+      </w:r>
+      <w:proofErr w:type="gramEnd"/>
+      <w:r>
+        <w:rPr>
+          <w:sz w:val="21"/>
+          <w:szCs w:val="21"/>
+        </w:rPr>
+        <w:t xml:space="preserve"> we set y to 2. The parent of x and y are t.</w:t>
+      </w:r>
+    </w:p>
+    <w:p>
+      <w:r>
+        <w:rPr>
+          <w:noProof/>
+        </w:rPr>
+        <w:lastRenderedPageBreak/>
+        <mc:AlternateContent>
+          <mc:Choice Requires="wps">
+            <w:drawing>
+              <wp:anchor distT="0" distB="0" distL="114300" distR="114300" simplePos="0" relativeHeight="251665408" behindDoc="0" locked="0" layoutInCell="1" allowOverlap="1" wp14:anchorId="5D07517F" wp14:editId="43E73D14">
+                <wp:simplePos x="0" y="0"/>
+                <wp:positionH relativeFrom="column">
+                  <wp:posOffset>1263490</wp:posOffset>
+                </wp:positionH>
+                <wp:positionV relativeFrom="paragraph">
+                  <wp:posOffset>2351405</wp:posOffset>
+                </wp:positionV>
+                <wp:extent cx="163502" cy="163502"/>
+                <wp:effectExtent l="0" t="0" r="1905" b="1905"/>
+                <wp:wrapNone/>
+                <wp:docPr id="93171402" name="Rectangle 1"/>
+                <wp:cNvGraphicFramePr/>
+                <a:graphic xmlns:a="http://schemas.openxmlformats.org/drawingml/2006/main">
+                  <a:graphicData uri="http://schemas.microsoft.com/office/word/2010/wordprocessingShape">
+                    <wps:wsp>
+                      <wps:cNvSpPr/>
+                      <wps:spPr>
+                        <a:xfrm>
+                          <a:off x="0" y="0"/>
+                          <a:ext cx="163502" cy="163502"/>
+                        </a:xfrm>
+                        <a:prstGeom prst="rect">
+                          <a:avLst/>
+                        </a:prstGeom>
+                        <a:ln>
+                          <a:noFill/>
+                        </a:ln>
+                      </wps:spPr>
+                      <wps:style>
+                        <a:lnRef idx="2">
+                          <a:schemeClr val="accent6"/>
+                        </a:lnRef>
+                        <a:fillRef idx="1">
+                          <a:schemeClr val="lt1"/>
+                        </a:fillRef>
+                        <a:effectRef idx="0">
+                          <a:schemeClr val="accent6"/>
+                        </a:effectRef>
+                        <a:fontRef idx="minor">
+                          <a:schemeClr val="dk1"/>
+                        </a:fontRef>
+                      </wps:style>
+                      <wps:bodyPr rot="0" spcFirstLastPara="0" vertOverflow="overflow" horzOverflow="overflow" vert="horz" wrap="square" lIns="91440" tIns="45720" rIns="91440" bIns="45720" numCol="1" spcCol="0" rtlCol="0" fromWordArt="0" anchor="ctr" anchorCtr="0" forceAA="0" compatLnSpc="1">
+                        <a:prstTxWarp prst="textNoShape">
+                          <a:avLst/>
+                        </a:prstTxWarp>
+                        <a:noAutofit/>
+                      </wps:bodyPr>
+                    </wps:wsp>
+                  </a:graphicData>
+                </a:graphic>
+              </wp:anchor>
+            </w:drawing>
+          </mc:Choice>
+          <mc:Fallback>
+            <w:pict>
+              <v:rect w14:anchorId="3556C2F0" id="Rectangle 1" o:spid="_x0000_s1026" style="position:absolute;margin-left:99.5pt;margin-top:185.15pt;width:12.85pt;height:12.85pt;z-index:251665408;visibility:visible;mso-wrap-style:square;mso-wrap-distance-left:9pt;mso-wrap-distance-top:0;mso-wrap-distance-right:9pt;mso-wrap-distance-bottom:0;mso-position-horizontal:absolute;mso-position-horizontal-relative:text;mso-position-vertical:absolute;mso-position-vertical-relative:text;v-text-anchor:middle" o:gfxdata="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" fillcolor="white [3201]" stroked="f" strokeweight="1pt"/>
+            </w:pict>
+          </mc:Fallback>
+        </mc:AlternateContent>
+      </w:r>
       <w:r>
         <w:t>After Second Iteration</w:t>
       </w:r>
@@ -1926,10 +3187,10 @@
       </w:r>
       <w:r>
         <w:drawing>
-          <wp:inline distT="0" distB="0" distL="0" distR="0" wp14:anchorId="7F737224" wp14:editId="7128C4F4">
-            <wp:extent cx="2741320" cy="3142872"/>
-            <wp:effectExtent l="0" t="0" r="1905" b="0"/>
-            <wp:docPr id="523275870" name="Picture 1" descr="A diagram of a number&#10;&#10;Description automatically generated"/>
+          <wp:inline distT="0" distB="0" distL="0" distR="0" wp14:anchorId="00AF7376" wp14:editId="07438495">
+            <wp:extent cx="2743200" cy="3284290"/>
+            <wp:effectExtent l="0" t="0" r="0" b="5080"/>
+            <wp:docPr id="1187831740" name="Picture 1" descr="A diagram of a complex number&#10;&#10;Description automatically generated with medium confidence"/>
             <wp:cNvGraphicFramePr>
               <a:graphicFrameLocks xmlns:a="http://schemas.openxmlformats.org/drawingml/2006/main" noChangeAspect="1"/>
             </wp:cNvGraphicFramePr>
@@ -1937,7 +3198,7 @@
               <a:graphicData uri="http://schemas.openxmlformats.org/drawingml/2006/picture">
                 <pic:pic xmlns:pic="http://schemas.openxmlformats.org/drawingml/2006/picture">
                   <pic:nvPicPr>
-                    <pic:cNvPr id="523275870" name="Picture 1" descr="A diagram of a number&#10;&#10;Description automatically generated"/>
+                    <pic:cNvPr id="1187831740" name="Picture 1" descr="A diagram of a complex number&#10;&#10;Description automatically generated with medium confidence"/>
                     <pic:cNvPicPr/>
                   </pic:nvPicPr>
                   <pic:blipFill>
@@ -1949,7 +3210,7 @@
                   <pic:spPr>
                     <a:xfrm>
                       <a:off x="0" y="0"/>
-                      <a:ext cx="2842949" cy="3259388"/>
+                      <a:ext cx="2803795" cy="3356838"/>
                     </a:xfrm>
                     <a:prstGeom prst="rect">
                       <a:avLst/>
@@ -1966,10 +3227,10 @@
       </w:r>
       <w:r>
         <w:drawing>
-          <wp:inline distT="0" distB="0" distL="0" distR="0" wp14:anchorId="2B99B8CC" wp14:editId="0C657E45">
-            <wp:extent cx="2743200" cy="3145028"/>
+          <wp:inline distT="0" distB="0" distL="0" distR="0" wp14:anchorId="5806BB66" wp14:editId="16A1B1E7">
+            <wp:extent cx="2743200" cy="3284290"/>
             <wp:effectExtent l="0" t="0" r="0" b="5080"/>
-            <wp:docPr id="1158980042" name="Picture 1" descr="A screenshot of a computer game&#10;&#10;Description automatically generated"/>
+            <wp:docPr id="1780000780" name="Picture 1" descr="A diagram of a complex structure&#10;&#10;Description automatically generated with medium confidence"/>
             <wp:cNvGraphicFramePr>
               <a:graphicFrameLocks xmlns:a="http://schemas.openxmlformats.org/drawingml/2006/main" noChangeAspect="1"/>
             </wp:cNvGraphicFramePr>
@@ -1977,7 +3238,7 @@
               <a:graphicData uri="http://schemas.openxmlformats.org/drawingml/2006/picture">
                 <pic:pic xmlns:pic="http://schemas.openxmlformats.org/drawingml/2006/picture">
                   <pic:nvPicPr>
-                    <pic:cNvPr id="1158980042" name="Picture 1" descr="A screenshot of a computer game&#10;&#10;Description automatically generated"/>
+                    <pic:cNvPr id="1780000780" name="Picture 1" descr="A diagram of a complex structure&#10;&#10;Description automatically generated with medium confidence"/>
                     <pic:cNvPicPr/>
                   </pic:nvPicPr>
                   <pic:blipFill>
@@ -1989,7 +3250,7 @@
                   <pic:spPr>
                     <a:xfrm>
                       <a:off x="0" y="0"/>
-                      <a:ext cx="2799500" cy="3209575"/>
+                      <a:ext cx="2797705" cy="3349545"/>
                     </a:xfrm>
                     <a:prstGeom prst="rect">
                       <a:avLst/>
@@ -2002,6 +3263,255 @@
         </w:drawing>
       </w:r>
     </w:p>
+    <w:p>
+      <w:pPr>
+        <w:spacing w:after="0"/>
+        <w:rPr>
+          <w:sz w:val="21"/>
+          <w:szCs w:val="21"/>
+        </w:rPr>
+      </w:pPr>
+      <w:r>
+        <w:rPr>
+          <w:sz w:val="21"/>
+          <w:szCs w:val="21"/>
+        </w:rPr>
+        <w:t xml:space="preserve">After the second iteration, we will extract the </w:t>
+      </w:r>
+    </w:p>
+    <w:p>
+      <w:pPr>
+        <w:spacing w:after="0"/>
+        <w:rPr>
+          <w:sz w:val="21"/>
+          <w:szCs w:val="21"/>
+        </w:rPr>
+      </w:pPr>
+      <w:r>
+        <w:rPr>
+          <w:sz w:val="21"/>
+          <w:szCs w:val="21"/>
+        </w:rPr>
+        <w:t>element with the smallest distance. Here, that</w:t>
+      </w:r>
+    </w:p>
+    <w:p>
+      <w:pPr>
+        <w:spacing w:after="0"/>
+        <w:rPr>
+          <w:sz w:val="21"/>
+          <w:szCs w:val="21"/>
+        </w:rPr>
+      </w:pPr>
+      <w:r>
+        <w:rPr>
+          <w:sz w:val="21"/>
+          <w:szCs w:val="21"/>
+        </w:rPr>
+        <w:t xml:space="preserve">would be y because it has 2. We then look at </w:t>
+      </w:r>
+    </w:p>
+    <w:p>
+      <w:pPr>
+        <w:spacing w:after="0"/>
+        <w:rPr>
+          <w:sz w:val="21"/>
+          <w:szCs w:val="21"/>
+        </w:rPr>
+      </w:pPr>
+      <w:r>
+        <w:rPr>
+          <w:sz w:val="21"/>
+          <w:szCs w:val="21"/>
+        </w:rPr>
+        <w:t>all edges starting from y</w:t>
+      </w:r>
+      <w:r>
+        <w:rPr>
+          <w:sz w:val="21"/>
+          <w:szCs w:val="21"/>
+        </w:rPr>
+        <w:t xml:space="preserve"> and relax the </w:t>
+      </w:r>
+      <w:proofErr w:type="gramStart"/>
+      <w:r>
+        <w:rPr>
+          <w:sz w:val="21"/>
+          <w:szCs w:val="21"/>
+        </w:rPr>
+        <w:t>ones</w:t>
+      </w:r>
+      <w:proofErr w:type="gramEnd"/>
+    </w:p>
+    <w:p>
+      <w:pPr>
+        <w:spacing w:after="0"/>
+        <w:rPr>
+          <w:sz w:val="21"/>
+          <w:szCs w:val="21"/>
+        </w:rPr>
+      </w:pPr>
+      <w:r>
+        <w:rPr>
+          <w:sz w:val="21"/>
+          <w:szCs w:val="21"/>
+        </w:rPr>
+        <w:t>that we can. The edge (</w:t>
+      </w:r>
+      <w:proofErr w:type="spellStart"/>
+      <w:proofErr w:type="gramStart"/>
+      <w:r>
+        <w:rPr>
+          <w:sz w:val="21"/>
+          <w:szCs w:val="21"/>
+        </w:rPr>
+        <w:t>y,x</w:t>
+      </w:r>
+      <w:proofErr w:type="spellEnd"/>
+      <w:proofErr w:type="gramEnd"/>
+      <w:r>
+        <w:rPr>
+          <w:sz w:val="21"/>
+          <w:szCs w:val="21"/>
+        </w:rPr>
+        <w:t xml:space="preserve">) is not able to </w:t>
+      </w:r>
+    </w:p>
+    <w:p>
+      <w:pPr>
+        <w:spacing w:after="0"/>
+        <w:rPr>
+          <w:sz w:val="21"/>
+          <w:szCs w:val="21"/>
+        </w:rPr>
+      </w:pPr>
+      <w:r>
+        <w:rPr>
+          <w:sz w:val="21"/>
+          <w:szCs w:val="21"/>
+        </w:rPr>
+        <w:t>be relaxed because 4 + 2 = 6 and 6 is not</w:t>
+      </w:r>
+    </w:p>
+    <w:p>
+      <w:pPr>
+        <w:spacing w:after="0"/>
+        <w:rPr>
+          <w:sz w:val="21"/>
+          <w:szCs w:val="21"/>
+        </w:rPr>
+      </w:pPr>
+      <w:r>
+        <w:rPr>
+          <w:sz w:val="21"/>
+          <w:szCs w:val="21"/>
+        </w:rPr>
+        <w:t xml:space="preserve">greater than 6. </w:t>
+      </w:r>
+      <w:r>
+        <w:rPr>
+          <w:sz w:val="21"/>
+          <w:szCs w:val="21"/>
+        </w:rPr>
+        <w:t>E</w:t>
+      </w:r>
+      <w:r>
+        <w:rPr>
+          <w:sz w:val="21"/>
+          <w:szCs w:val="21"/>
+        </w:rPr>
+        <w:t>dge (</w:t>
+      </w:r>
+      <w:proofErr w:type="spellStart"/>
+      <w:proofErr w:type="gramStart"/>
+      <w:r>
+        <w:rPr>
+          <w:sz w:val="21"/>
+          <w:szCs w:val="21"/>
+        </w:rPr>
+        <w:t>y,z</w:t>
+      </w:r>
+      <w:proofErr w:type="spellEnd"/>
+      <w:proofErr w:type="gramEnd"/>
+      <w:r>
+        <w:rPr>
+          <w:sz w:val="21"/>
+          <w:szCs w:val="21"/>
+        </w:rPr>
+        <w:t xml:space="preserve">) </w:t>
+      </w:r>
+      <w:r>
+        <w:rPr>
+          <w:sz w:val="21"/>
+          <w:szCs w:val="21"/>
+        </w:rPr>
+        <w:t xml:space="preserve">can be relaxed </w:t>
+      </w:r>
+      <w:r>
+        <w:rPr>
+          <w:sz w:val="21"/>
+          <w:szCs w:val="21"/>
+        </w:rPr>
+        <w:t>since</w:t>
+      </w:r>
+    </w:p>
+    <w:p>
+      <w:pPr>
+        <w:spacing w:after="0"/>
+        <w:rPr>
+          <w:sz w:val="21"/>
+          <w:szCs w:val="21"/>
+        </w:rPr>
+      </w:pPr>
+      <w:r>
+        <w:rPr>
+          <w:sz w:val="21"/>
+          <w:szCs w:val="21"/>
+        </w:rPr>
+        <w:t>2 + 6 is less than ∞ we relax this edge. Y has no</w:t>
+      </w:r>
+    </w:p>
+    <w:p>
+      <w:pPr>
+        <w:spacing w:after="0"/>
+        <w:rPr>
+          <w:sz w:val="21"/>
+          <w:szCs w:val="21"/>
+        </w:rPr>
+      </w:pPr>
+      <w:r>
+        <w:rPr>
+          <w:sz w:val="21"/>
+          <w:szCs w:val="21"/>
+        </w:rPr>
+        <w:t xml:space="preserve">other neighbors so we move to the next </w:t>
+      </w:r>
+      <w:proofErr w:type="gramStart"/>
+      <w:r>
+        <w:rPr>
+          <w:sz w:val="21"/>
+          <w:szCs w:val="21"/>
+        </w:rPr>
+        <w:t>vertex</w:t>
+      </w:r>
+      <w:proofErr w:type="gramEnd"/>
+    </w:p>
+    <w:p>
+      <w:pPr>
+        <w:spacing w:after="0"/>
+        <w:rPr>
+          <w:sz w:val="21"/>
+          <w:szCs w:val="21"/>
+        </w:rPr>
+      </w:pPr>
+      <w:r>
+        <w:rPr>
+          <w:sz w:val="21"/>
+          <w:szCs w:val="21"/>
+        </w:rPr>
+        <w:t>in the queue</w:t>
+      </w:r>
+    </w:p>
     <w:p/>
     <w:p>
       <w:r>
@@ -2029,10 +3539,10 @@
       </w:r>
       <w:r>
         <w:drawing>
-          <wp:inline distT="0" distB="0" distL="0" distR="0" wp14:anchorId="2ACA1F92" wp14:editId="043644F0">
-            <wp:extent cx="2746601" cy="3148927"/>
-            <wp:effectExtent l="0" t="0" r="0" b="1270"/>
-            <wp:docPr id="847932089" name="Picture 1" descr="A screenshot of a math puzzle&#10;&#10;Description automatically generated"/>
+          <wp:inline distT="0" distB="0" distL="0" distR="0" wp14:anchorId="06C80B5F" wp14:editId="7A1AC711">
+            <wp:extent cx="2740941" cy="3281585"/>
+            <wp:effectExtent l="0" t="0" r="2540" b="0"/>
+            <wp:docPr id="244830622" name="Picture 1" descr="A diagram of a graph&#10;&#10;Description automatically generated"/>
             <wp:cNvGraphicFramePr>
               <a:graphicFrameLocks xmlns:a="http://schemas.openxmlformats.org/drawingml/2006/main" noChangeAspect="1"/>
             </wp:cNvGraphicFramePr>
@@ -2040,7 +3550,7 @@
               <a:graphicData uri="http://schemas.openxmlformats.org/drawingml/2006/picture">
                 <pic:pic xmlns:pic="http://schemas.openxmlformats.org/drawingml/2006/picture">
                   <pic:nvPicPr>
-                    <pic:cNvPr id="847932089" name="Picture 1" descr="A screenshot of a math puzzle&#10;&#10;Description automatically generated"/>
+                    <pic:cNvPr id="244830622" name="Picture 1" descr="A diagram of a graph&#10;&#10;Description automatically generated"/>
                     <pic:cNvPicPr/>
                   </pic:nvPicPr>
                   <pic:blipFill>
@@ -2052,7 +3562,7 @@
                   <pic:spPr>
                     <a:xfrm>
                       <a:off x="0" y="0"/>
-                      <a:ext cx="2844106" cy="3260715"/>
+                      <a:ext cx="2782131" cy="3330899"/>
                     </a:xfrm>
                     <a:prstGeom prst="rect">
                       <a:avLst/>
@@ -2069,10 +3579,10 @@
       </w:r>
       <w:r>
         <w:drawing>
-          <wp:inline distT="0" distB="0" distL="0" distR="0" wp14:anchorId="02DEA444" wp14:editId="7BD50E46">
-            <wp:extent cx="2741320" cy="3142872"/>
-            <wp:effectExtent l="0" t="0" r="1905" b="0"/>
-            <wp:docPr id="1956162061" name="Picture 1" descr="A screenshot of a math puzzle&#10;&#10;Description automatically generated"/>
+          <wp:inline distT="0" distB="0" distL="0" distR="0" wp14:anchorId="59456CF3" wp14:editId="0C1EAF4F">
+            <wp:extent cx="2740941" cy="3281585"/>
+            <wp:effectExtent l="0" t="0" r="2540" b="0"/>
+            <wp:docPr id="443846862" name="Picture 1" descr="A diagram of a network&#10;&#10;Description automatically generated"/>
             <wp:cNvGraphicFramePr>
               <a:graphicFrameLocks xmlns:a="http://schemas.openxmlformats.org/drawingml/2006/main" noChangeAspect="1"/>
             </wp:cNvGraphicFramePr>
@@ -2080,7 +3590,7 @@
               <a:graphicData uri="http://schemas.openxmlformats.org/drawingml/2006/picture">
                 <pic:pic xmlns:pic="http://schemas.openxmlformats.org/drawingml/2006/picture">
                   <pic:nvPicPr>
-                    <pic:cNvPr id="1956162061" name="Picture 1" descr="A screenshot of a math puzzle&#10;&#10;Description automatically generated"/>
+                    <pic:cNvPr id="443846862" name="Picture 1" descr="A diagram of a network&#10;&#10;Description automatically generated"/>
                     <pic:cNvPicPr/>
                   </pic:nvPicPr>
                   <pic:blipFill>
@@ -2092,7 +3602,7 @@
                   <pic:spPr>
                     <a:xfrm>
                       <a:off x="0" y="0"/>
-                      <a:ext cx="2834879" cy="3250136"/>
+                      <a:ext cx="2848956" cy="3410905"/>
                     </a:xfrm>
                     <a:prstGeom prst="rect">
                       <a:avLst/>
@@ -2103,11 +3613,6 @@
             </a:graphic>
           </wp:inline>
         </w:drawing>
-      </w:r>
-    </w:p>
-    <w:p>
-      <w:r>
-        <w:br w:type="page"/>
       </w:r>
     </w:p>
     <w:p/>
@@ -2465,13 +3970,8 @@
         </w:rPr>
         <w:t>Student 2 </w:t>
       </w:r>
-      <w:proofErr w:type="gramStart"/>
-      <w:r>
-        <w:t>answers :</w:t>
-      </w:r>
-      <w:proofErr w:type="gramEnd"/>
-      <w:r>
-        <w:t xml:space="preserve"> "John will reach Atlanta at 9:48am". Student 2 will get 25+15 = 40 points</w:t>
+      <w:r>
+        <w:t>answers : "John will reach Atlanta at 9:48am". Student 2 will get 25+15 = 40 points</w:t>
       </w:r>
     </w:p>
     <w:p>
@@ -2498,15 +3998,7 @@
         <w:t>Student 3</w:t>
       </w:r>
       <w:r>
-        <w:t xml:space="preserve"> answers: "The time t to travel a distance d at speed v is equal to d/v = d/60mph. The problem does not provide the distance d from Auburn to Atlanta. Based on </w:t>
-      </w:r>
-      <w:proofErr w:type="spellStart"/>
-      <w:r>
-        <w:t>GoogleMaps</w:t>
-      </w:r>
-      <w:proofErr w:type="spellEnd"/>
-      <w:r>
-        <w:t>, the distance from Auburn to Atlanta is approximately 108 miles (</w:t>
+        <w:t> answers: "The time t to travel a distance d at speed v is equal to d/v = d/60mph. The problem does not provide the distance d from Auburn to Atlanta. Based on GoogleMaps, the distance from Auburn to Atlanta is approximately 108 miles (</w:t>
       </w:r>
       <w:r>
         <w:rPr>
@@ -2700,15 +4192,7 @@
         <w:t>link</w:t>
       </w:r>
       <w:r>
-        <w:t xml:space="preserve"> going from the data provided in the question to the final answer, using general knowledge/formula and </w:t>
-      </w:r>
-      <w:proofErr w:type="gramStart"/>
-      <w:r>
-        <w:t>documents?...</w:t>
-      </w:r>
-      <w:proofErr w:type="gramEnd"/>
-      <w:r>
-        <w:t>. Can you now solve the following problem and get 100 points?</w:t>
+        <w:t> going from the data provided in the question to the final answer, using general knowledge/formula and documents?.... Can you now solve the following problem and get 100 points?</w:t>
       </w:r>
     </w:p>
     <w:p>

</xml_diff>